<commit_message>
endret litt på innhold
</commit_message>
<xml_diff>
--- a/AP_Sprint4/1.Plan for brukertest.docx
+++ b/AP_Sprint4/1.Plan for brukertest.docx
@@ -757,9 +757,13 @@
     <w:p>
       <w:pPr>
         <w:ind w:left="360"/>
-      </w:pPr>
-      <w:r>
         <w:rPr>
+          <w:i/>
+        </w:rPr>
+      </w:pPr>
+      <w:r>
+        <w:rPr>
+          <w:i/>
           <w:highlight w:val="yellow"/>
         </w:rPr>
         <w:t>HØR MED EIRIK!!!!</w:t>
@@ -1342,8 +1346,6 @@
       <w:r>
         <w:t>Onsdag</w:t>
       </w:r>
-      <w:bookmarkStart w:id="0" w:name="_GoBack"/>
-      <w:bookmarkEnd w:id="0"/>
       <w:r>
         <w:t xml:space="preserve"> </w:t>
       </w:r>
@@ -2400,7 +2402,30 @@
         </w:numPr>
       </w:pPr>
       <w:r>
-        <w:t>Navn, stilling, og alder</w:t>
+        <w:t>S</w:t>
+      </w:r>
+      <w:r>
+        <w:t>tilling, og alder</w:t>
+      </w:r>
+    </w:p>
+    <w:p>
+      <w:pPr>
+        <w:ind w:left="1080"/>
+      </w:pPr>
+      <w:bookmarkStart w:id="0" w:name="_GoBack"/>
+      <w:bookmarkEnd w:id="0"/>
+    </w:p>
+    <w:p/>
+    <w:p>
+      <w:pPr>
+        <w:pStyle w:val="Listeavsnitt"/>
+        <w:numPr>
+          <w:ilvl w:val="0"/>
+          <w:numId w:val="6"/>
+        </w:numPr>
+      </w:pPr>
+      <w:r>
+        <w:t>OPPGAVER</w:t>
       </w:r>
     </w:p>
     <w:p>
@@ -2412,31 +2437,7 @@
         </w:numPr>
       </w:pPr>
       <w:r>
-        <w:t>Hvordan vu</w:t>
-      </w:r>
-      <w:r>
-        <w:t>r</w:t>
-      </w:r>
-      <w:r>
-        <w:t>derer du dine it-kunnskap?</w:t>
-      </w:r>
-    </w:p>
-    <w:p>
-      <w:pPr>
-        <w:ind w:left="1080"/>
-      </w:pPr>
-    </w:p>
-    <w:p/>
-    <w:p>
-      <w:pPr>
-        <w:pStyle w:val="Listeavsnitt"/>
-        <w:numPr>
-          <w:ilvl w:val="0"/>
-          <w:numId w:val="6"/>
-        </w:numPr>
-      </w:pPr>
-      <w:r>
-        <w:t>OPPGAVER</w:t>
+        <w:t>helt åpen oppgave der brukeren syrer seg selv</w:t>
       </w:r>
     </w:p>
     <w:p>
@@ -2448,24 +2449,20 @@
         </w:numPr>
       </w:pPr>
       <w:r>
-        <w:t>helt åpen oppgave der brukeren syrer seg selv</w:t>
-      </w:r>
-    </w:p>
-    <w:p>
-      <w:pPr>
-        <w:pStyle w:val="Listeavsnitt"/>
-        <w:numPr>
-          <w:ilvl w:val="1"/>
-          <w:numId w:val="6"/>
-        </w:numPr>
-      </w:pPr>
-      <w:r>
         <w:t>konkrete oppgave</w:t>
       </w:r>
     </w:p>
     <w:p/>
     <w:p>
-      <w:r>
+      <w:pPr>
+        <w:rPr>
+          <w:b/>
+        </w:rPr>
+      </w:pPr>
+      <w:r>
+        <w:rPr>
+          <w:b/>
+        </w:rPr>
         <w:t>Tidslinje</w:t>
       </w:r>
     </w:p>
@@ -2717,7 +2714,15 @@
     <w:p/>
     <w:p/>
     <w:p>
-      <w:r>
+      <w:pPr>
+        <w:rPr>
+          <w:b/>
+        </w:rPr>
+      </w:pPr>
+      <w:r>
+        <w:rPr>
+          <w:b/>
+        </w:rPr>
         <w:t>CMS-en</w:t>
       </w:r>
     </w:p>
@@ -4791,7 +4796,7 @@
 </file>
 
 <file path=customXml/itemProps1.xml><?xml version="1.0" encoding="utf-8"?>
-<ds:datastoreItem xmlns:ds="http://schemas.openxmlformats.org/officeDocument/2006/customXml" ds:itemID="{38E8CA8C-BDE9-384C-BB18-CEEA5D40F74F}">
+<ds:datastoreItem xmlns:ds="http://schemas.openxmlformats.org/officeDocument/2006/customXml" ds:itemID="{3FF88CE0-865C-544D-983C-48D3BB48CBC6}">
   <ds:schemaRefs>
     <ds:schemaRef ds:uri="http://schemas.openxmlformats.org/officeDocument/2006/bibliography"/>
   </ds:schemaRefs>

</xml_diff>